<commit_message>
Bozza della vista per gli Uploader ed adattamenti.
</commit_message>
<xml_diff>
--- a/algoritmi schemi e note progettuali/funzioni dei componenti Vue/Funzioni componenti Vue.docx
+++ b/algoritmi schemi e note progettuali/funzioni dei componenti Vue/Funzioni componenti Vue.docx
@@ -5,29 +5,77 @@
     <w:p>
       <w:pPr>
         <w:pStyle w:val="Titolo"/>
-      </w:pPr>
-      <w:r>
-        <w:t>Funzioni dei component Vue</w:t>
-      </w:r>
+        <w:rPr>
+          <w:lang w:val="it-IT"/>
+        </w:rPr>
+      </w:pPr>
+      <w:r>
+        <w:rPr>
+          <w:lang w:val="it-IT"/>
+        </w:rPr>
+        <w:t xml:space="preserve">Funzioni dei component </w:t>
+      </w:r>
+      <w:proofErr w:type="spellStart"/>
+      <w:r>
+        <w:rPr>
+          <w:lang w:val="it-IT"/>
+        </w:rPr>
+        <w:t>Vue</w:t>
+      </w:r>
+      <w:proofErr w:type="spellEnd"/>
     </w:p>
-    <w:p/>
     <w:p>
       <w:pPr>
         <w:rPr>
           <w:lang w:val="it-IT"/>
         </w:rPr>
       </w:pPr>
-      <w:r>
-        <w:rPr>
-          <w:lang w:val="it-IT"/>
-        </w:rPr>
-        <w:t>Questo documento reassume, componente per c</w:t>
-      </w:r>
-      <w:r>
-        <w:rPr>
-          <w:lang w:val="it-IT"/>
-        </w:rPr>
-        <w:t>ompoente, le sue funzionalità.</w:t>
+    </w:p>
+    <w:p>
+      <w:pPr>
+        <w:rPr>
+          <w:lang w:val="it-IT"/>
+        </w:rPr>
+      </w:pPr>
+      <w:r>
+        <w:rPr>
+          <w:lang w:val="it-IT"/>
+        </w:rPr>
+        <w:t xml:space="preserve">Questo documento </w:t>
+      </w:r>
+      <w:proofErr w:type="spellStart"/>
+      <w:r>
+        <w:rPr>
+          <w:lang w:val="it-IT"/>
+        </w:rPr>
+        <w:t>reassume</w:t>
+      </w:r>
+      <w:proofErr w:type="spellEnd"/>
+      <w:r>
+        <w:rPr>
+          <w:lang w:val="it-IT"/>
+        </w:rPr>
+        <w:t xml:space="preserve">, componente per </w:t>
+      </w:r>
+      <w:proofErr w:type="spellStart"/>
+      <w:r>
+        <w:rPr>
+          <w:lang w:val="it-IT"/>
+        </w:rPr>
+        <w:t>c</w:t>
+      </w:r>
+      <w:r>
+        <w:rPr>
+          <w:lang w:val="it-IT"/>
+        </w:rPr>
+        <w:t>ompoente</w:t>
+      </w:r>
+      <w:proofErr w:type="spellEnd"/>
+      <w:r>
+        <w:rPr>
+          <w:lang w:val="it-IT"/>
+        </w:rPr>
+        <w:t>, le sue funzionalità.</w:t>
       </w:r>
     </w:p>
     <w:p>
@@ -85,7 +133,43 @@
         <w:rPr>
           <w:lang w:val="it-IT"/>
         </w:rPr>
-        <w:t>destinati al consumer autenticato, indipendentemente dall’Uploader che li ha caricati o da qualsiasi altra proprietà, e li attende in formato mappa ( idDocumento -&gt; {</w:t>
+        <w:t>destinati al consumer autenticato, indipendentemente dall’</w:t>
+      </w:r>
+      <w:proofErr w:type="spellStart"/>
+      <w:r>
+        <w:rPr>
+          <w:lang w:val="it-IT"/>
+        </w:rPr>
+        <w:t>Uploader</w:t>
+      </w:r>
+      <w:proofErr w:type="spellEnd"/>
+      <w:r>
+        <w:rPr>
+          <w:lang w:val="it-IT"/>
+        </w:rPr>
+        <w:t xml:space="preserve"> che li ha caricati o da qualsiasi altra proprietà, e li attende in formato mappa </w:t>
+      </w:r>
+      <w:proofErr w:type="gramStart"/>
+      <w:r>
+        <w:rPr>
+          <w:lang w:val="it-IT"/>
+        </w:rPr>
+        <w:t xml:space="preserve">( </w:t>
+      </w:r>
+      <w:proofErr w:type="spellStart"/>
+      <w:r>
+        <w:rPr>
+          <w:lang w:val="it-IT"/>
+        </w:rPr>
+        <w:t>idDocumento</w:t>
+      </w:r>
+      <w:proofErr w:type="spellEnd"/>
+      <w:proofErr w:type="gramEnd"/>
+      <w:r>
+        <w:rPr>
+          <w:lang w:val="it-IT"/>
+        </w:rPr>
+        <w:t xml:space="preserve"> -&gt; {</w:t>
       </w:r>
       <w:r>
         <w:rPr>
@@ -117,7 +201,21 @@
         <w:rPr>
           <w:lang w:val="it-IT"/>
         </w:rPr>
-        <w:t>Richiede al server il nome della proprietà nei documenti con l’identificativo del’Uploader.</w:t>
+        <w:t xml:space="preserve">Richiede al server il nome della proprietà nei documenti con l’identificativo </w:t>
+      </w:r>
+      <w:proofErr w:type="spellStart"/>
+      <w:r>
+        <w:rPr>
+          <w:lang w:val="it-IT"/>
+        </w:rPr>
+        <w:t>del’Uploader</w:t>
+      </w:r>
+      <w:proofErr w:type="spellEnd"/>
+      <w:r>
+        <w:rPr>
+          <w:lang w:val="it-IT"/>
+        </w:rPr>
+        <w:t>.</w:t>
       </w:r>
     </w:p>
     <w:p>
@@ -135,16 +233,50 @@
         <w:rPr>
           <w:lang w:val="it-IT"/>
         </w:rPr>
-        <w:t>Raccoglie in un array tutti i consumer distinti ed interroga il server circa le proprietà da mostrare all’utente (nome e logo), che attende in formato mappa (idUploader -&gt; {</w:t>
-      </w:r>
+        <w:t>Raccoglie in un array tutti i consumer distinti ed interroga il server circa le proprietà da mostrare all’utente (nome e logo), che attende in formato mappa (</w:t>
+      </w:r>
+      <w:proofErr w:type="spellStart"/>
+      <w:r>
+        <w:rPr>
+          <w:lang w:val="it-IT"/>
+        </w:rPr>
+        <w:t>idUploader</w:t>
+      </w:r>
+      <w:proofErr w:type="spellEnd"/>
+      <w:r>
+        <w:rPr>
+          <w:lang w:val="it-IT"/>
+        </w:rPr>
+        <w:t xml:space="preserve"> -&gt; {</w:t>
+      </w:r>
+      <w:proofErr w:type="spellStart"/>
       <w:r>
         <w:rPr>
           <w:i/>
           <w:iCs/>
           <w:lang w:val="it-IT"/>
         </w:rPr>
-        <w:t>nomeProprietà: valoreProprietà</w:t>
-      </w:r>
+        <w:t>nomeProprietà</w:t>
+      </w:r>
+      <w:proofErr w:type="spellEnd"/>
+      <w:r>
+        <w:rPr>
+          <w:i/>
+          <w:iCs/>
+          <w:lang w:val="it-IT"/>
+        </w:rPr>
+        <w:t xml:space="preserve">: </w:t>
+      </w:r>
+      <w:proofErr w:type="spellStart"/>
+      <w:r>
+        <w:rPr>
+          <w:i/>
+          <w:iCs/>
+          <w:lang w:val="it-IT"/>
+        </w:rPr>
+        <w:t>valoreProprietà</w:t>
+      </w:r>
+      <w:proofErr w:type="spellEnd"/>
       <w:r>
         <w:rPr>
           <w:lang w:val="it-IT"/>
@@ -173,19 +305,21 @@
         <w:rPr>
           <w:lang w:val="it-IT"/>
         </w:rPr>
-        <w:t xml:space="preserve">ichiede al server il nome di una proprietà di interesse nella mappa </w:t>
-      </w:r>
-      <w:r>
-        <w:rPr>
-          <w:lang w:val="it-IT"/>
-        </w:rPr>
-        <w:t>(</w:t>
-      </w:r>
-      <w:r>
-        <w:rPr>
-          <w:lang w:val="it-IT"/>
-        </w:rPr>
-        <w:t xml:space="preserve">idUploader </w:t>
+        <w:t>ichiede al server il nome di una proprietà di interesse nella mappa (</w:t>
+      </w:r>
+      <w:proofErr w:type="spellStart"/>
+      <w:r>
+        <w:rPr>
+          <w:lang w:val="it-IT"/>
+        </w:rPr>
+        <w:t>idUploader</w:t>
+      </w:r>
+      <w:proofErr w:type="spellEnd"/>
+      <w:r>
+        <w:rPr>
+          <w:lang w:val="it-IT"/>
+        </w:rPr>
+        <w:t xml:space="preserve"> </w:t>
       </w:r>
       <w:r>
         <w:rPr>
@@ -193,43 +327,73 @@
         </w:rPr>
         <w:t>-&gt; {</w:t>
       </w:r>
+      <w:proofErr w:type="spellStart"/>
       <w:r>
         <w:rPr>
           <w:i/>
           <w:iCs/>
           <w:lang w:val="it-IT"/>
         </w:rPr>
-        <w:t>nomeProprietà: valoreProprietà</w:t>
-      </w:r>
-      <w:r>
-        <w:rPr>
-          <w:lang w:val="it-IT"/>
-        </w:rPr>
-        <w:t>})</w:t>
-      </w:r>
-      <w:r>
-        <w:rPr>
-          <w:lang w:val="it-IT"/>
-        </w:rPr>
-        <w:t>, ad es. se vuole sapere il nome del</w:t>
-      </w:r>
-      <w:r>
-        <w:rPr>
-          <w:lang w:val="it-IT"/>
-        </w:rPr>
-        <w:t>l’Uploader</w:t>
-      </w:r>
+        <w:t>nomeProprietà</w:t>
+      </w:r>
+      <w:proofErr w:type="spellEnd"/>
+      <w:r>
+        <w:rPr>
+          <w:i/>
+          <w:iCs/>
+          <w:lang w:val="it-IT"/>
+        </w:rPr>
+        <w:t xml:space="preserve">: </w:t>
+      </w:r>
+      <w:proofErr w:type="spellStart"/>
+      <w:r>
+        <w:rPr>
+          <w:i/>
+          <w:iCs/>
+          <w:lang w:val="it-IT"/>
+        </w:rPr>
+        <w:t>valoreProprietà</w:t>
+      </w:r>
+      <w:proofErr w:type="spellEnd"/>
+      <w:r>
+        <w:rPr>
+          <w:lang w:val="it-IT"/>
+        </w:rPr>
+        <w:t>}), ad es. se vuole sapere il nome del</w:t>
+      </w:r>
+      <w:r>
+        <w:rPr>
+          <w:lang w:val="it-IT"/>
+        </w:rPr>
+        <w:t>l’</w:t>
+      </w:r>
+      <w:proofErr w:type="spellStart"/>
+      <w:r>
+        <w:rPr>
+          <w:lang w:val="it-IT"/>
+        </w:rPr>
+        <w:t>Uploader</w:t>
+      </w:r>
+      <w:proofErr w:type="spellEnd"/>
       <w:r>
         <w:rPr>
           <w:lang w:val="it-IT"/>
         </w:rPr>
         <w:t xml:space="preserve">, attende la risposta, poi ricerca quella proprietà nella mappa degli </w:t>
       </w:r>
-      <w:r>
-        <w:rPr>
-          <w:lang w:val="it-IT"/>
-        </w:rPr>
-        <w:t>Uploader e la mostra</w:t>
+      <w:proofErr w:type="spellStart"/>
+      <w:r>
+        <w:rPr>
+          <w:lang w:val="it-IT"/>
+        </w:rPr>
+        <w:t>Uploader</w:t>
+      </w:r>
+      <w:proofErr w:type="spellEnd"/>
+      <w:r>
+        <w:rPr>
+          <w:lang w:val="it-IT"/>
+        </w:rPr>
+        <w:t xml:space="preserve"> e la mostra</w:t>
       </w:r>
       <w:r>
         <w:rPr>
@@ -263,6 +427,47 @@
           <w:lang w:val="it-IT"/>
         </w:rPr>
         <w:t>Lista Documenti</w:t>
+      </w:r>
+    </w:p>
+    <w:p>
+      <w:pPr>
+        <w:rPr>
+          <w:lang w:val="it-IT"/>
+        </w:rPr>
+      </w:pPr>
+    </w:p>
+    <w:p>
+      <w:pPr>
+        <w:pStyle w:val="Titolo1"/>
+        <w:rPr>
+          <w:lang w:val="it-IT"/>
+        </w:rPr>
+      </w:pPr>
+      <w:proofErr w:type="spellStart"/>
+      <w:r>
+        <w:rPr>
+          <w:lang w:val="it-IT"/>
+        </w:rPr>
+        <w:t>Uploader</w:t>
+      </w:r>
+      <w:proofErr w:type="spellEnd"/>
+    </w:p>
+    <w:p>
+      <w:pPr>
+        <w:pStyle w:val="Paragrafoelenco"/>
+        <w:numPr>
+          <w:ilvl w:val="0"/>
+          <w:numId w:val="1"/>
+        </w:numPr>
+        <w:rPr>
+          <w:lang w:val="it-IT"/>
+        </w:rPr>
+      </w:pPr>
+      <w:r>
+        <w:rPr>
+          <w:lang w:val="it-IT"/>
+        </w:rPr>
+        <w:t>Richiede al server</w:t>
       </w:r>
     </w:p>
     <w:sectPr>

</xml_diff>